<commit_message>
Dobavlenie zadachi vvide txt
</commit_message>
<xml_diff>
--- a/ПЗ.docx
+++ b/ПЗ.docx
@@ -6,6 +6,9 @@
       <w:pPr>
         <w:jc w:val="center"/>
       </w:pPr>
+      <w:bookmarkStart w:id="0" w:name="OLE_LINK9"/>
+      <w:bookmarkStart w:id="1" w:name="OLE_LINK10"/>
+      <w:bookmarkStart w:id="2" w:name="OLE_LINK11"/>
       <w:r>
         <w:t xml:space="preserve">Итоговый проект по курсу изучения </w:t>
       </w:r>
@@ -160,7 +163,12 @@
       <w:proofErr w:type="spellStart"/>
       <w:proofErr w:type="gramStart"/>
       <w:r>
-        <w:t>шалфокуня</w:t>
+        <w:t>ша</w:t>
+      </w:r>
+      <w:bookmarkStart w:id="3" w:name="_GoBack"/>
+      <w:bookmarkEnd w:id="3"/>
+      <w:r>
+        <w:t>лфокуня</w:t>
       </w:r>
       <w:proofErr w:type="spellEnd"/>
       <w:r>
@@ -194,10 +202,11 @@
       <w:r>
         <w:t xml:space="preserve">. </w:t>
       </w:r>
-      <w:bookmarkStart w:id="0" w:name="_GoBack"/>
-      <w:bookmarkEnd w:id="0"/>
     </w:p>
     <w:p/>
+    <w:bookmarkEnd w:id="0"/>
+    <w:bookmarkEnd w:id="1"/>
+    <w:bookmarkEnd w:id="2"/>
     <w:p/>
     <w:sectPr>
       <w:pgSz w:w="11906" w:h="16838"/>

</xml_diff>